<commit_message>
Added github link to write up
</commit_message>
<xml_diff>
--- a/Practice_Project 2/WriteUp.docx
+++ b/Practice_Project 2/WriteUp.docx
@@ -330,6 +330,63 @@
           <w:szCs w:val="28"/>
         </w:rPr>
         <w:t>The Student Management System project showcases the power of ASP.NET MVC and the Entity Framework in simplifying the process of building and maintaining a data management application. The structured workflow, from database creation to user interaction, emphasizes the efficiency and convenience that modern development frameworks bring to software projects. By following this approach, developers can craft robust applications that provide a seamless experience for managing data, all while adhering to industry best practices.</w:t>
+      </w:r>
+    </w:p>
+    <w:p>
+      <w:pPr>
+        <w:rPr>
+          <w:sz w:val="28"/>
+          <w:szCs w:val="28"/>
+        </w:rPr>
+      </w:pPr>
+    </w:p>
+    <w:p>
+      <w:pPr>
+        <w:rPr>
+          <w:b/>
+          <w:bCs/>
+          <w:sz w:val="32"/>
+          <w:szCs w:val="32"/>
+        </w:rPr>
+      </w:pPr>
+      <w:r>
+        <w:rPr>
+          <w:b/>
+          <w:bCs/>
+          <w:sz w:val="32"/>
+          <w:szCs w:val="32"/>
+        </w:rPr>
+        <w:t>GitHub Link</w:t>
+      </w:r>
+      <w:r>
+        <w:rPr>
+          <w:b/>
+          <w:bCs/>
+          <w:sz w:val="32"/>
+          <w:szCs w:val="32"/>
+        </w:rPr>
+        <w:t>:</w:t>
+      </w:r>
+    </w:p>
+    <w:p>
+      <w:pPr>
+        <w:rPr>
+          <w:b/>
+          <w:bCs/>
+          <w:color w:val="0070C0"/>
+          <w:sz w:val="28"/>
+          <w:szCs w:val="28"/>
+        </w:rPr>
+      </w:pPr>
+      <w:r>
+        <w:rPr>
+          <w:b/>
+          <w:bCs/>
+          <w:color w:val="0070C0"/>
+          <w:sz w:val="28"/>
+          <w:szCs w:val="28"/>
+        </w:rPr>
+        <w:t>https://github.com/Vasanth30e/Practice_Project_Phase3/tree/master/Practice_Project%202</w:t>
       </w:r>
     </w:p>
     <w:sectPr>

</xml_diff>